<commit_message>
[HuyNHT]_Update Scenario/IT Scenario.docx, add image
</commit_message>
<xml_diff>
--- a/HCI_Subject/Group8_FinalHCI/Scenario/IT Scenario.docx
+++ b/HCI_Subject/Group8_FinalHCI/Scenario/IT Scenario.docx
@@ -3475,7 +3475,30 @@
           <w:sz w:val="24"/>
           <w:szCs w:val="24"/>
         </w:rPr>
-        <w:t xml:space="preserve"> lạ </w:t>
+        <w:t xml:space="preserve"> </w:t>
+      </w:r>
+      <w:proofErr w:type="spellStart"/>
+      <w:r>
+        <w:rPr>
+          <w:sz w:val="24"/>
+          <w:szCs w:val="24"/>
+        </w:rPr>
+        <w:t>l</w:t>
+      </w:r>
+      <w:r>
+        <w:rPr>
+          <w:sz w:val="24"/>
+          <w:szCs w:val="24"/>
+        </w:rPr>
+        <w:t>à</w:t>
+      </w:r>
+      <w:proofErr w:type="spellEnd"/>
+      <w:r>
+        <w:rPr>
+          <w:sz w:val="24"/>
+          <w:szCs w:val="24"/>
+        </w:rPr>
+        <w:t xml:space="preserve"> </w:t>
       </w:r>
       <w:proofErr w:type="spellStart"/>
       <w:r>
@@ -8169,6 +8192,1415 @@
           <w:szCs w:val="24"/>
         </w:rPr>
       </w:pPr>
+      <w:r>
+        <w:rPr>
+          <w:sz w:val="24"/>
+          <w:szCs w:val="24"/>
+        </w:rPr>
+        <w:t>Sort</w:t>
+      </w:r>
+      <w:r>
+        <w:rPr>
+          <w:sz w:val="24"/>
+          <w:szCs w:val="24"/>
+        </w:rPr>
+        <w:t>,</w:t>
+      </w:r>
+      <w:r>
+        <w:rPr>
+          <w:sz w:val="24"/>
+          <w:szCs w:val="24"/>
+        </w:rPr>
+        <w:t xml:space="preserve"> </w:t>
+      </w:r>
+      <w:r>
+        <w:rPr>
+          <w:sz w:val="24"/>
+          <w:szCs w:val="24"/>
+        </w:rPr>
+        <w:t>filter t</w:t>
+      </w:r>
+      <w:proofErr w:type="spellStart"/>
+      <w:r>
+        <w:rPr>
+          <w:sz w:val="24"/>
+          <w:szCs w:val="24"/>
+        </w:rPr>
+        <w:t>hi</w:t>
+      </w:r>
+      <w:proofErr w:type="spellEnd"/>
+      <w:r>
+        <w:rPr>
+          <w:sz w:val="24"/>
+          <w:szCs w:val="24"/>
+        </w:rPr>
+        <w:t xml:space="preserve">̀ </w:t>
+      </w:r>
+      <w:proofErr w:type="spellStart"/>
+      <w:r>
+        <w:rPr>
+          <w:sz w:val="24"/>
+          <w:szCs w:val="24"/>
+        </w:rPr>
+        <w:t>tương</w:t>
+      </w:r>
+      <w:proofErr w:type="spellEnd"/>
+      <w:r>
+        <w:rPr>
+          <w:sz w:val="24"/>
+          <w:szCs w:val="24"/>
+        </w:rPr>
+        <w:t xml:space="preserve"> </w:t>
+      </w:r>
+      <w:proofErr w:type="spellStart"/>
+      <w:r>
+        <w:rPr>
+          <w:sz w:val="24"/>
+          <w:szCs w:val="24"/>
+        </w:rPr>
+        <w:t>tư</w:t>
+      </w:r>
+      <w:proofErr w:type="spellEnd"/>
+      <w:r>
+        <w:rPr>
+          <w:sz w:val="24"/>
+          <w:szCs w:val="24"/>
+        </w:rPr>
+        <w:t xml:space="preserve">̣ </w:t>
+      </w:r>
+      <w:proofErr w:type="spellStart"/>
+      <w:r>
+        <w:rPr>
+          <w:sz w:val="24"/>
+          <w:szCs w:val="24"/>
+        </w:rPr>
+        <w:t>với</w:t>
+      </w:r>
+      <w:proofErr w:type="spellEnd"/>
+      <w:r>
+        <w:rPr>
+          <w:sz w:val="24"/>
+          <w:szCs w:val="24"/>
+        </w:rPr>
+        <w:t xml:space="preserve"> customer</w:t>
+      </w:r>
+      <w:r>
+        <w:rPr>
+          <w:sz w:val="24"/>
+          <w:szCs w:val="24"/>
+        </w:rPr>
+        <w:t>.</w:t>
+      </w:r>
+    </w:p>
+    <w:p>
+      <w:pPr>
+        <w:pStyle w:val="ListParagraph"/>
+        <w:numPr>
+          <w:ilvl w:val="0"/>
+          <w:numId w:val="1"/>
+        </w:numPr>
+        <w:rPr>
+          <w:sz w:val="24"/>
+          <w:szCs w:val="24"/>
+        </w:rPr>
+      </w:pPr>
+      <w:r>
+        <w:rPr>
+          <w:sz w:val="24"/>
+          <w:szCs w:val="24"/>
+        </w:rPr>
+        <w:t xml:space="preserve">Khi </w:t>
+      </w:r>
+      <w:proofErr w:type="spellStart"/>
+      <w:r>
+        <w:rPr>
+          <w:sz w:val="24"/>
+          <w:szCs w:val="24"/>
+        </w:rPr>
+        <w:t>bấm</w:t>
+      </w:r>
+      <w:proofErr w:type="spellEnd"/>
+      <w:r>
+        <w:rPr>
+          <w:sz w:val="24"/>
+          <w:szCs w:val="24"/>
+        </w:rPr>
+        <w:t xml:space="preserve"> </w:t>
+      </w:r>
+      <w:proofErr w:type="spellStart"/>
+      <w:r>
+        <w:rPr>
+          <w:sz w:val="24"/>
+          <w:szCs w:val="24"/>
+        </w:rPr>
+        <w:t>vào</w:t>
+      </w:r>
+      <w:proofErr w:type="spellEnd"/>
+      <w:r>
+        <w:rPr>
+          <w:sz w:val="24"/>
+          <w:szCs w:val="24"/>
+        </w:rPr>
+        <w:t xml:space="preserve"> </w:t>
+      </w:r>
+      <w:proofErr w:type="spellStart"/>
+      <w:r>
+        <w:rPr>
+          <w:sz w:val="24"/>
+          <w:szCs w:val="24"/>
+        </w:rPr>
+        <w:t>dấu</w:t>
+      </w:r>
+      <w:proofErr w:type="spellEnd"/>
+      <w:r>
+        <w:rPr>
+          <w:sz w:val="24"/>
+          <w:szCs w:val="24"/>
+        </w:rPr>
+        <w:t xml:space="preserve"> 3 </w:t>
+      </w:r>
+      <w:proofErr w:type="spellStart"/>
+      <w:r>
+        <w:rPr>
+          <w:sz w:val="24"/>
+          <w:szCs w:val="24"/>
+        </w:rPr>
+        <w:t>chấm</w:t>
+      </w:r>
+      <w:proofErr w:type="spellEnd"/>
+      <w:r>
+        <w:rPr>
+          <w:sz w:val="24"/>
+          <w:szCs w:val="24"/>
+        </w:rPr>
+        <w:t xml:space="preserve"> ở </w:t>
+      </w:r>
+      <w:proofErr w:type="spellStart"/>
+      <w:r>
+        <w:rPr>
+          <w:sz w:val="24"/>
+          <w:szCs w:val="24"/>
+        </w:rPr>
+        <w:t>bất</w:t>
+      </w:r>
+      <w:proofErr w:type="spellEnd"/>
+      <w:r>
+        <w:rPr>
+          <w:sz w:val="24"/>
+          <w:szCs w:val="24"/>
+        </w:rPr>
+        <w:t xml:space="preserve"> </w:t>
+      </w:r>
+      <w:proofErr w:type="spellStart"/>
+      <w:r>
+        <w:rPr>
+          <w:sz w:val="24"/>
+          <w:szCs w:val="24"/>
+        </w:rPr>
+        <w:t>kỳ</w:t>
+      </w:r>
+      <w:proofErr w:type="spellEnd"/>
+      <w:r>
+        <w:rPr>
+          <w:sz w:val="24"/>
+          <w:szCs w:val="24"/>
+        </w:rPr>
+        <w:t xml:space="preserve"> </w:t>
+      </w:r>
+      <w:proofErr w:type="spellStart"/>
+      <w:r>
+        <w:rPr>
+          <w:sz w:val="24"/>
+          <w:szCs w:val="24"/>
+        </w:rPr>
+        <w:t>nội</w:t>
+      </w:r>
+      <w:proofErr w:type="spellEnd"/>
+      <w:r>
+        <w:rPr>
+          <w:sz w:val="24"/>
+          <w:szCs w:val="24"/>
+        </w:rPr>
+        <w:t xml:space="preserve"> dung </w:t>
+      </w:r>
+      <w:proofErr w:type="spellStart"/>
+      <w:r>
+        <w:rPr>
+          <w:sz w:val="24"/>
+          <w:szCs w:val="24"/>
+        </w:rPr>
+        <w:t>nào</w:t>
+      </w:r>
+      <w:proofErr w:type="spellEnd"/>
+      <w:r>
+        <w:rPr>
+          <w:sz w:val="24"/>
+          <w:szCs w:val="24"/>
+        </w:rPr>
+        <w:t xml:space="preserve"> </w:t>
+      </w:r>
+      <w:proofErr w:type="spellStart"/>
+      <w:r>
+        <w:rPr>
+          <w:sz w:val="24"/>
+          <w:szCs w:val="24"/>
+        </w:rPr>
+        <w:t>trong</w:t>
+      </w:r>
+      <w:proofErr w:type="spellEnd"/>
+      <w:r>
+        <w:rPr>
+          <w:sz w:val="24"/>
+          <w:szCs w:val="24"/>
+        </w:rPr>
+        <w:t xml:space="preserve"> list </w:t>
+      </w:r>
+      <w:proofErr w:type="spellStart"/>
+      <w:r>
+        <w:rPr>
+          <w:sz w:val="24"/>
+          <w:szCs w:val="24"/>
+        </w:rPr>
+        <w:t>nhân</w:t>
+      </w:r>
+      <w:proofErr w:type="spellEnd"/>
+      <w:r>
+        <w:rPr>
+          <w:sz w:val="24"/>
+          <w:szCs w:val="24"/>
+        </w:rPr>
+        <w:t xml:space="preserve"> </w:t>
+      </w:r>
+      <w:proofErr w:type="spellStart"/>
+      <w:r>
+        <w:rPr>
+          <w:sz w:val="24"/>
+          <w:szCs w:val="24"/>
+        </w:rPr>
+        <w:t>viên</w:t>
+      </w:r>
+      <w:proofErr w:type="spellEnd"/>
+      <w:r>
+        <w:rPr>
+          <w:sz w:val="24"/>
+          <w:szCs w:val="24"/>
+        </w:rPr>
+        <w:t xml:space="preserve"> </w:t>
+      </w:r>
+      <w:proofErr w:type="spellStart"/>
+      <w:r>
+        <w:rPr>
+          <w:sz w:val="24"/>
+          <w:szCs w:val="24"/>
+        </w:rPr>
+        <w:t>sẽ</w:t>
+      </w:r>
+      <w:proofErr w:type="spellEnd"/>
+      <w:r>
+        <w:rPr>
+          <w:sz w:val="24"/>
+          <w:szCs w:val="24"/>
+        </w:rPr>
+        <w:t xml:space="preserve"> show ra </w:t>
+      </w:r>
+      <w:proofErr w:type="spellStart"/>
+      <w:r>
+        <w:rPr>
+          <w:sz w:val="24"/>
+          <w:szCs w:val="24"/>
+        </w:rPr>
+        <w:t>hộp</w:t>
+      </w:r>
+      <w:proofErr w:type="spellEnd"/>
+      <w:r>
+        <w:rPr>
+          <w:sz w:val="24"/>
+          <w:szCs w:val="24"/>
+        </w:rPr>
+        <w:t xml:space="preserve"> </w:t>
+      </w:r>
+      <w:proofErr w:type="spellStart"/>
+      <w:r>
+        <w:rPr>
+          <w:sz w:val="24"/>
+          <w:szCs w:val="24"/>
+        </w:rPr>
+        <w:t>thoại</w:t>
+      </w:r>
+      <w:proofErr w:type="spellEnd"/>
+      <w:r>
+        <w:rPr>
+          <w:sz w:val="24"/>
+          <w:szCs w:val="24"/>
+        </w:rPr>
+        <w:t xml:space="preserve"> update </w:t>
+      </w:r>
+      <w:proofErr w:type="spellStart"/>
+      <w:r>
+        <w:rPr>
+          <w:sz w:val="24"/>
+          <w:szCs w:val="24"/>
+        </w:rPr>
+        <w:t>để</w:t>
+      </w:r>
+      <w:proofErr w:type="spellEnd"/>
+      <w:r>
+        <w:rPr>
+          <w:sz w:val="24"/>
+          <w:szCs w:val="24"/>
+        </w:rPr>
+        <w:t xml:space="preserve"> user </w:t>
+      </w:r>
+      <w:proofErr w:type="spellStart"/>
+      <w:r>
+        <w:rPr>
+          <w:sz w:val="24"/>
+          <w:szCs w:val="24"/>
+        </w:rPr>
+        <w:t>có</w:t>
+      </w:r>
+      <w:proofErr w:type="spellEnd"/>
+      <w:r>
+        <w:rPr>
+          <w:sz w:val="24"/>
+          <w:szCs w:val="24"/>
+        </w:rPr>
+        <w:t xml:space="preserve"> </w:t>
+      </w:r>
+      <w:proofErr w:type="spellStart"/>
+      <w:r>
+        <w:rPr>
+          <w:sz w:val="24"/>
+          <w:szCs w:val="24"/>
+        </w:rPr>
+        <w:t>thể</w:t>
+      </w:r>
+      <w:proofErr w:type="spellEnd"/>
+      <w:r>
+        <w:rPr>
+          <w:sz w:val="24"/>
+          <w:szCs w:val="24"/>
+        </w:rPr>
+        <w:t xml:space="preserve"> update </w:t>
+      </w:r>
+      <w:proofErr w:type="spellStart"/>
+      <w:r>
+        <w:rPr>
+          <w:sz w:val="24"/>
+          <w:szCs w:val="24"/>
+        </w:rPr>
+        <w:t>nhân</w:t>
+      </w:r>
+      <w:proofErr w:type="spellEnd"/>
+      <w:r>
+        <w:rPr>
+          <w:sz w:val="24"/>
+          <w:szCs w:val="24"/>
+        </w:rPr>
+        <w:t xml:space="preserve"> </w:t>
+      </w:r>
+      <w:proofErr w:type="spellStart"/>
+      <w:r>
+        <w:rPr>
+          <w:sz w:val="24"/>
+          <w:szCs w:val="24"/>
+        </w:rPr>
+        <w:t>viên</w:t>
+      </w:r>
+      <w:proofErr w:type="spellEnd"/>
+      <w:r>
+        <w:rPr>
+          <w:sz w:val="24"/>
+          <w:szCs w:val="24"/>
+        </w:rPr>
+        <w:t>.</w:t>
+      </w:r>
+    </w:p>
+    <w:p>
+      <w:pPr>
+        <w:pStyle w:val="ListParagraph"/>
+        <w:numPr>
+          <w:ilvl w:val="0"/>
+          <w:numId w:val="1"/>
+        </w:numPr>
+        <w:rPr>
+          <w:sz w:val="24"/>
+          <w:szCs w:val="24"/>
+        </w:rPr>
+      </w:pPr>
+      <w:r>
+        <w:rPr>
+          <w:sz w:val="24"/>
+          <w:szCs w:val="24"/>
+        </w:rPr>
+        <w:t xml:space="preserve">Khi </w:t>
+      </w:r>
+      <w:proofErr w:type="spellStart"/>
+      <w:r>
+        <w:rPr>
+          <w:sz w:val="24"/>
+          <w:szCs w:val="24"/>
+        </w:rPr>
+        <w:t>bấm</w:t>
+      </w:r>
+      <w:proofErr w:type="spellEnd"/>
+      <w:r>
+        <w:rPr>
+          <w:sz w:val="24"/>
+          <w:szCs w:val="24"/>
+        </w:rPr>
+        <w:t xml:space="preserve"> update </w:t>
+      </w:r>
+      <w:proofErr w:type="spellStart"/>
+      <w:r>
+        <w:rPr>
+          <w:sz w:val="24"/>
+          <w:szCs w:val="24"/>
+        </w:rPr>
+        <w:t>sẽ</w:t>
+      </w:r>
+      <w:proofErr w:type="spellEnd"/>
+      <w:r>
+        <w:rPr>
+          <w:sz w:val="24"/>
+          <w:szCs w:val="24"/>
+        </w:rPr>
+        <w:t xml:space="preserve"> </w:t>
+      </w:r>
+      <w:proofErr w:type="spellStart"/>
+      <w:r>
+        <w:rPr>
+          <w:sz w:val="24"/>
+          <w:szCs w:val="24"/>
+        </w:rPr>
+        <w:t>có</w:t>
+      </w:r>
+      <w:proofErr w:type="spellEnd"/>
+      <w:r>
+        <w:rPr>
+          <w:sz w:val="24"/>
+          <w:szCs w:val="24"/>
+        </w:rPr>
+        <w:t xml:space="preserve"> 1 </w:t>
+      </w:r>
+      <w:proofErr w:type="spellStart"/>
+      <w:r>
+        <w:rPr>
+          <w:sz w:val="24"/>
+          <w:szCs w:val="24"/>
+        </w:rPr>
+        <w:t>hộp</w:t>
+      </w:r>
+      <w:proofErr w:type="spellEnd"/>
+      <w:r>
+        <w:rPr>
+          <w:sz w:val="24"/>
+          <w:szCs w:val="24"/>
+        </w:rPr>
+        <w:t xml:space="preserve"> </w:t>
+      </w:r>
+      <w:proofErr w:type="spellStart"/>
+      <w:r>
+        <w:rPr>
+          <w:sz w:val="24"/>
+          <w:szCs w:val="24"/>
+        </w:rPr>
+        <w:t>thoại</w:t>
+      </w:r>
+      <w:proofErr w:type="spellEnd"/>
+      <w:r>
+        <w:rPr>
+          <w:sz w:val="24"/>
+          <w:szCs w:val="24"/>
+        </w:rPr>
+        <w:t xml:space="preserve"> </w:t>
+      </w:r>
+      <w:proofErr w:type="spellStart"/>
+      <w:r>
+        <w:rPr>
+          <w:sz w:val="24"/>
+          <w:szCs w:val="24"/>
+        </w:rPr>
+        <w:t>hiện</w:t>
+      </w:r>
+      <w:proofErr w:type="spellEnd"/>
+      <w:r>
+        <w:rPr>
+          <w:sz w:val="24"/>
+          <w:szCs w:val="24"/>
+        </w:rPr>
+        <w:t xml:space="preserve"> </w:t>
+      </w:r>
+      <w:proofErr w:type="spellStart"/>
+      <w:r>
+        <w:rPr>
+          <w:sz w:val="24"/>
+          <w:szCs w:val="24"/>
+        </w:rPr>
+        <w:t>lên</w:t>
+      </w:r>
+      <w:proofErr w:type="spellEnd"/>
+      <w:r>
+        <w:rPr>
+          <w:sz w:val="24"/>
+          <w:szCs w:val="24"/>
+        </w:rPr>
+        <w:t xml:space="preserve"> </w:t>
+      </w:r>
+      <w:proofErr w:type="spellStart"/>
+      <w:r>
+        <w:rPr>
+          <w:sz w:val="24"/>
+          <w:szCs w:val="24"/>
+        </w:rPr>
+        <w:t>để</w:t>
+      </w:r>
+      <w:proofErr w:type="spellEnd"/>
+      <w:r>
+        <w:rPr>
+          <w:sz w:val="24"/>
+          <w:szCs w:val="24"/>
+        </w:rPr>
+        <w:t xml:space="preserve"> </w:t>
+      </w:r>
+      <w:proofErr w:type="spellStart"/>
+      <w:r>
+        <w:rPr>
+          <w:sz w:val="24"/>
+          <w:szCs w:val="24"/>
+        </w:rPr>
+        <w:t>người</w:t>
+      </w:r>
+      <w:proofErr w:type="spellEnd"/>
+      <w:r>
+        <w:rPr>
+          <w:sz w:val="24"/>
+          <w:szCs w:val="24"/>
+        </w:rPr>
+        <w:t xml:space="preserve"> </w:t>
+      </w:r>
+      <w:proofErr w:type="spellStart"/>
+      <w:r>
+        <w:rPr>
+          <w:sz w:val="24"/>
+          <w:szCs w:val="24"/>
+        </w:rPr>
+        <w:t>dùng</w:t>
+      </w:r>
+      <w:proofErr w:type="spellEnd"/>
+      <w:r>
+        <w:rPr>
+          <w:sz w:val="24"/>
+          <w:szCs w:val="24"/>
+        </w:rPr>
+        <w:t xml:space="preserve"> update </w:t>
+      </w:r>
+      <w:proofErr w:type="spellStart"/>
+      <w:r>
+        <w:rPr>
+          <w:sz w:val="24"/>
+          <w:szCs w:val="24"/>
+        </w:rPr>
+        <w:t>thông</w:t>
+      </w:r>
+      <w:proofErr w:type="spellEnd"/>
+      <w:r>
+        <w:rPr>
+          <w:sz w:val="24"/>
+          <w:szCs w:val="24"/>
+        </w:rPr>
+        <w:t xml:space="preserve"> tin </w:t>
+      </w:r>
+      <w:proofErr w:type="spellStart"/>
+      <w:r>
+        <w:rPr>
+          <w:sz w:val="24"/>
+          <w:szCs w:val="24"/>
+        </w:rPr>
+        <w:t>nhân</w:t>
+      </w:r>
+      <w:proofErr w:type="spellEnd"/>
+      <w:r>
+        <w:rPr>
+          <w:sz w:val="24"/>
+          <w:szCs w:val="24"/>
+        </w:rPr>
+        <w:t xml:space="preserve"> </w:t>
+      </w:r>
+      <w:proofErr w:type="spellStart"/>
+      <w:r>
+        <w:rPr>
+          <w:sz w:val="24"/>
+          <w:szCs w:val="24"/>
+        </w:rPr>
+        <w:t>viên</w:t>
+      </w:r>
+      <w:proofErr w:type="spellEnd"/>
+    </w:p>
+    <w:p>
+      <w:pPr>
+        <w:pStyle w:val="ListParagraph"/>
+        <w:numPr>
+          <w:ilvl w:val="0"/>
+          <w:numId w:val="1"/>
+        </w:numPr>
+        <w:rPr>
+          <w:sz w:val="24"/>
+          <w:szCs w:val="24"/>
+        </w:rPr>
+      </w:pPr>
+      <w:r>
+        <w:rPr>
+          <w:sz w:val="24"/>
+          <w:szCs w:val="24"/>
+        </w:rPr>
+        <w:t xml:space="preserve">Sau </w:t>
+      </w:r>
+      <w:proofErr w:type="spellStart"/>
+      <w:r>
+        <w:rPr>
+          <w:sz w:val="24"/>
+          <w:szCs w:val="24"/>
+        </w:rPr>
+        <w:t>khi</w:t>
+      </w:r>
+      <w:proofErr w:type="spellEnd"/>
+      <w:r>
+        <w:rPr>
+          <w:sz w:val="24"/>
+          <w:szCs w:val="24"/>
+        </w:rPr>
+        <w:t xml:space="preserve"> </w:t>
+      </w:r>
+      <w:proofErr w:type="spellStart"/>
+      <w:r>
+        <w:rPr>
+          <w:sz w:val="24"/>
+          <w:szCs w:val="24"/>
+        </w:rPr>
+        <w:t>hoàn</w:t>
+      </w:r>
+      <w:proofErr w:type="spellEnd"/>
+      <w:r>
+        <w:rPr>
+          <w:sz w:val="24"/>
+          <w:szCs w:val="24"/>
+        </w:rPr>
+        <w:t xml:space="preserve"> </w:t>
+      </w:r>
+      <w:proofErr w:type="spellStart"/>
+      <w:r>
+        <w:rPr>
+          <w:sz w:val="24"/>
+          <w:szCs w:val="24"/>
+        </w:rPr>
+        <w:t>thành</w:t>
+      </w:r>
+      <w:proofErr w:type="spellEnd"/>
+      <w:r>
+        <w:rPr>
+          <w:sz w:val="24"/>
+          <w:szCs w:val="24"/>
+        </w:rPr>
+        <w:t xml:space="preserve"> update </w:t>
+      </w:r>
+      <w:proofErr w:type="spellStart"/>
+      <w:r>
+        <w:rPr>
+          <w:sz w:val="24"/>
+          <w:szCs w:val="24"/>
+        </w:rPr>
+        <w:t>thông</w:t>
+      </w:r>
+      <w:proofErr w:type="spellEnd"/>
+      <w:r>
+        <w:rPr>
+          <w:sz w:val="24"/>
+          <w:szCs w:val="24"/>
+        </w:rPr>
+        <w:t xml:space="preserve"> tin </w:t>
+      </w:r>
+      <w:proofErr w:type="spellStart"/>
+      <w:r>
+        <w:rPr>
+          <w:sz w:val="24"/>
+          <w:szCs w:val="24"/>
+        </w:rPr>
+        <w:t>và</w:t>
+      </w:r>
+      <w:proofErr w:type="spellEnd"/>
+      <w:r>
+        <w:rPr>
+          <w:sz w:val="24"/>
+          <w:szCs w:val="24"/>
+        </w:rPr>
+        <w:t xml:space="preserve"> </w:t>
+      </w:r>
+      <w:proofErr w:type="spellStart"/>
+      <w:r>
+        <w:rPr>
+          <w:sz w:val="24"/>
+          <w:szCs w:val="24"/>
+        </w:rPr>
+        <w:t>bấm</w:t>
+      </w:r>
+      <w:proofErr w:type="spellEnd"/>
+      <w:r>
+        <w:rPr>
+          <w:sz w:val="24"/>
+          <w:szCs w:val="24"/>
+        </w:rPr>
+        <w:t xml:space="preserve"> save </w:t>
+      </w:r>
+      <w:proofErr w:type="spellStart"/>
+      <w:r>
+        <w:rPr>
+          <w:sz w:val="24"/>
+          <w:szCs w:val="24"/>
+        </w:rPr>
+        <w:t>sẽ</w:t>
+      </w:r>
+      <w:proofErr w:type="spellEnd"/>
+      <w:r>
+        <w:rPr>
+          <w:sz w:val="24"/>
+          <w:szCs w:val="24"/>
+        </w:rPr>
+        <w:t xml:space="preserve"> quay </w:t>
+      </w:r>
+      <w:proofErr w:type="spellStart"/>
+      <w:r>
+        <w:rPr>
+          <w:sz w:val="24"/>
+          <w:szCs w:val="24"/>
+        </w:rPr>
+        <w:t>về</w:t>
+      </w:r>
+      <w:proofErr w:type="spellEnd"/>
+      <w:r>
+        <w:rPr>
+          <w:sz w:val="24"/>
+          <w:szCs w:val="24"/>
+        </w:rPr>
+        <w:t xml:space="preserve"> </w:t>
+      </w:r>
+      <w:proofErr w:type="spellStart"/>
+      <w:r>
+        <w:rPr>
+          <w:sz w:val="24"/>
+          <w:szCs w:val="24"/>
+        </w:rPr>
+        <w:t>trang</w:t>
+      </w:r>
+      <w:proofErr w:type="spellEnd"/>
+      <w:r>
+        <w:rPr>
+          <w:sz w:val="24"/>
+          <w:szCs w:val="24"/>
+        </w:rPr>
+        <w:t xml:space="preserve"> </w:t>
+      </w:r>
+      <w:proofErr w:type="spellStart"/>
+      <w:r>
+        <w:rPr>
+          <w:sz w:val="24"/>
+          <w:szCs w:val="24"/>
+        </w:rPr>
+        <w:t>quản</w:t>
+      </w:r>
+      <w:proofErr w:type="spellEnd"/>
+      <w:r>
+        <w:rPr>
+          <w:sz w:val="24"/>
+          <w:szCs w:val="24"/>
+        </w:rPr>
+        <w:t xml:space="preserve"> </w:t>
+      </w:r>
+      <w:proofErr w:type="spellStart"/>
+      <w:r>
+        <w:rPr>
+          <w:sz w:val="24"/>
+          <w:szCs w:val="24"/>
+        </w:rPr>
+        <w:t>lý</w:t>
+      </w:r>
+      <w:proofErr w:type="spellEnd"/>
+      <w:r>
+        <w:rPr>
+          <w:sz w:val="24"/>
+          <w:szCs w:val="24"/>
+        </w:rPr>
+        <w:t xml:space="preserve"> </w:t>
+      </w:r>
+      <w:proofErr w:type="spellStart"/>
+      <w:r>
+        <w:rPr>
+          <w:sz w:val="24"/>
+          <w:szCs w:val="24"/>
+        </w:rPr>
+        <w:t>nhân</w:t>
+      </w:r>
+      <w:proofErr w:type="spellEnd"/>
+      <w:r>
+        <w:rPr>
+          <w:sz w:val="24"/>
+          <w:szCs w:val="24"/>
+        </w:rPr>
+        <w:t xml:space="preserve"> </w:t>
+      </w:r>
+      <w:proofErr w:type="spellStart"/>
+      <w:r>
+        <w:rPr>
+          <w:sz w:val="24"/>
+          <w:szCs w:val="24"/>
+        </w:rPr>
+        <w:t>viên</w:t>
+      </w:r>
+      <w:proofErr w:type="spellEnd"/>
+    </w:p>
+    <w:p>
+      <w:pPr>
+        <w:pStyle w:val="ListParagraph"/>
+        <w:numPr>
+          <w:ilvl w:val="0"/>
+          <w:numId w:val="1"/>
+        </w:numPr>
+        <w:rPr>
+          <w:sz w:val="24"/>
+          <w:szCs w:val="24"/>
+        </w:rPr>
+      </w:pPr>
+      <w:proofErr w:type="spellStart"/>
+      <w:r>
+        <w:rPr>
+          <w:sz w:val="24"/>
+          <w:szCs w:val="24"/>
+        </w:rPr>
+        <w:t>Bấm</w:t>
+      </w:r>
+      <w:proofErr w:type="spellEnd"/>
+      <w:r>
+        <w:rPr>
+          <w:sz w:val="24"/>
+          <w:szCs w:val="24"/>
+        </w:rPr>
+        <w:t xml:space="preserve"> </w:t>
+      </w:r>
+      <w:proofErr w:type="spellStart"/>
+      <w:r>
+        <w:rPr>
+          <w:sz w:val="24"/>
+          <w:szCs w:val="24"/>
+        </w:rPr>
+        <w:t>vào</w:t>
+      </w:r>
+      <w:proofErr w:type="spellEnd"/>
+      <w:r>
+        <w:rPr>
+          <w:sz w:val="24"/>
+          <w:szCs w:val="24"/>
+        </w:rPr>
+        <w:t xml:space="preserve"> add staff </w:t>
+      </w:r>
+      <w:proofErr w:type="spellStart"/>
+      <w:r>
+        <w:rPr>
+          <w:sz w:val="24"/>
+          <w:szCs w:val="24"/>
+        </w:rPr>
+        <w:t>để</w:t>
+      </w:r>
+      <w:proofErr w:type="spellEnd"/>
+      <w:r>
+        <w:rPr>
+          <w:sz w:val="24"/>
+          <w:szCs w:val="24"/>
+        </w:rPr>
+        <w:t xml:space="preserve"> add </w:t>
+      </w:r>
+      <w:proofErr w:type="spellStart"/>
+      <w:r>
+        <w:rPr>
+          <w:sz w:val="24"/>
+          <w:szCs w:val="24"/>
+        </w:rPr>
+        <w:t>thêm</w:t>
+      </w:r>
+      <w:proofErr w:type="spellEnd"/>
+      <w:r>
+        <w:rPr>
+          <w:sz w:val="24"/>
+          <w:szCs w:val="24"/>
+        </w:rPr>
+        <w:t xml:space="preserve"> staff </w:t>
+      </w:r>
+      <w:proofErr w:type="spellStart"/>
+      <w:r>
+        <w:rPr>
+          <w:sz w:val="24"/>
+          <w:szCs w:val="24"/>
+        </w:rPr>
+        <w:t>sẽ</w:t>
+      </w:r>
+      <w:proofErr w:type="spellEnd"/>
+      <w:r>
+        <w:rPr>
+          <w:sz w:val="24"/>
+          <w:szCs w:val="24"/>
+        </w:rPr>
+        <w:t xml:space="preserve"> </w:t>
+      </w:r>
+      <w:proofErr w:type="spellStart"/>
+      <w:r>
+        <w:rPr>
+          <w:sz w:val="24"/>
+          <w:szCs w:val="24"/>
+        </w:rPr>
+        <w:t>chuyển</w:t>
+      </w:r>
+      <w:proofErr w:type="spellEnd"/>
+      <w:r>
+        <w:rPr>
+          <w:sz w:val="24"/>
+          <w:szCs w:val="24"/>
+        </w:rPr>
+        <w:t xml:space="preserve"> </w:t>
+      </w:r>
+      <w:proofErr w:type="spellStart"/>
+      <w:r>
+        <w:rPr>
+          <w:sz w:val="24"/>
+          <w:szCs w:val="24"/>
+        </w:rPr>
+        <w:t>người</w:t>
+      </w:r>
+      <w:proofErr w:type="spellEnd"/>
+      <w:r>
+        <w:rPr>
+          <w:sz w:val="24"/>
+          <w:szCs w:val="24"/>
+        </w:rPr>
+        <w:t xml:space="preserve"> </w:t>
+      </w:r>
+      <w:proofErr w:type="spellStart"/>
+      <w:r>
+        <w:rPr>
+          <w:sz w:val="24"/>
+          <w:szCs w:val="24"/>
+        </w:rPr>
+        <w:t>dùng</w:t>
+      </w:r>
+      <w:proofErr w:type="spellEnd"/>
+      <w:r>
+        <w:rPr>
+          <w:sz w:val="24"/>
+          <w:szCs w:val="24"/>
+        </w:rPr>
+        <w:t xml:space="preserve"> sang </w:t>
+      </w:r>
+      <w:proofErr w:type="spellStart"/>
+      <w:r>
+        <w:rPr>
+          <w:sz w:val="24"/>
+          <w:szCs w:val="24"/>
+        </w:rPr>
+        <w:t>trang</w:t>
+      </w:r>
+      <w:proofErr w:type="spellEnd"/>
+      <w:r>
+        <w:rPr>
+          <w:sz w:val="24"/>
+          <w:szCs w:val="24"/>
+        </w:rPr>
+        <w:t xml:space="preserve"> </w:t>
+      </w:r>
+      <w:proofErr w:type="spellStart"/>
+      <w:r>
+        <w:rPr>
+          <w:sz w:val="24"/>
+          <w:szCs w:val="24"/>
+        </w:rPr>
+        <w:t>thêm</w:t>
+      </w:r>
+      <w:proofErr w:type="spellEnd"/>
+      <w:r>
+        <w:rPr>
+          <w:sz w:val="24"/>
+          <w:szCs w:val="24"/>
+        </w:rPr>
+        <w:t xml:space="preserve"> </w:t>
+      </w:r>
+      <w:proofErr w:type="spellStart"/>
+      <w:r>
+        <w:rPr>
+          <w:sz w:val="24"/>
+          <w:szCs w:val="24"/>
+        </w:rPr>
+        <w:t>nhân</w:t>
+      </w:r>
+      <w:proofErr w:type="spellEnd"/>
+      <w:r>
+        <w:rPr>
+          <w:sz w:val="24"/>
+          <w:szCs w:val="24"/>
+        </w:rPr>
+        <w:t xml:space="preserve"> </w:t>
+      </w:r>
+      <w:proofErr w:type="spellStart"/>
+      <w:r>
+        <w:rPr>
+          <w:sz w:val="24"/>
+          <w:szCs w:val="24"/>
+        </w:rPr>
+        <w:t>viên</w:t>
+      </w:r>
+      <w:proofErr w:type="spellEnd"/>
+    </w:p>
+    <w:p>
+      <w:pPr>
+        <w:pStyle w:val="ListParagraph"/>
+        <w:numPr>
+          <w:ilvl w:val="0"/>
+          <w:numId w:val="1"/>
+        </w:numPr>
+        <w:rPr>
+          <w:sz w:val="24"/>
+          <w:szCs w:val="24"/>
+        </w:rPr>
+      </w:pPr>
+      <w:proofErr w:type="spellStart"/>
+      <w:r>
+        <w:rPr>
+          <w:sz w:val="24"/>
+          <w:szCs w:val="24"/>
+        </w:rPr>
+        <w:t>Tại</w:t>
+      </w:r>
+      <w:proofErr w:type="spellEnd"/>
+      <w:r>
+        <w:rPr>
+          <w:sz w:val="24"/>
+          <w:szCs w:val="24"/>
+        </w:rPr>
+        <w:t xml:space="preserve"> </w:t>
+      </w:r>
+      <w:proofErr w:type="spellStart"/>
+      <w:r>
+        <w:rPr>
+          <w:sz w:val="24"/>
+          <w:szCs w:val="24"/>
+        </w:rPr>
+        <w:t>trang</w:t>
+      </w:r>
+      <w:proofErr w:type="spellEnd"/>
+      <w:r>
+        <w:rPr>
+          <w:sz w:val="24"/>
+          <w:szCs w:val="24"/>
+        </w:rPr>
+        <w:t xml:space="preserve"> </w:t>
+      </w:r>
+      <w:proofErr w:type="spellStart"/>
+      <w:r>
+        <w:rPr>
+          <w:sz w:val="24"/>
+          <w:szCs w:val="24"/>
+        </w:rPr>
+        <w:t>thêm</w:t>
+      </w:r>
+      <w:proofErr w:type="spellEnd"/>
+      <w:r>
+        <w:rPr>
+          <w:sz w:val="24"/>
+          <w:szCs w:val="24"/>
+        </w:rPr>
+        <w:t xml:space="preserve"> </w:t>
+      </w:r>
+      <w:proofErr w:type="spellStart"/>
+      <w:r>
+        <w:rPr>
+          <w:sz w:val="24"/>
+          <w:szCs w:val="24"/>
+        </w:rPr>
+        <w:t>nhân</w:t>
+      </w:r>
+      <w:proofErr w:type="spellEnd"/>
+      <w:r>
+        <w:rPr>
+          <w:sz w:val="24"/>
+          <w:szCs w:val="24"/>
+        </w:rPr>
+        <w:t xml:space="preserve"> </w:t>
+      </w:r>
+      <w:proofErr w:type="spellStart"/>
+      <w:r>
+        <w:rPr>
+          <w:sz w:val="24"/>
+          <w:szCs w:val="24"/>
+        </w:rPr>
+        <w:t>viên</w:t>
+      </w:r>
+      <w:proofErr w:type="spellEnd"/>
+      <w:r>
+        <w:rPr>
+          <w:sz w:val="24"/>
+          <w:szCs w:val="24"/>
+        </w:rPr>
+        <w:t xml:space="preserve"> </w:t>
+      </w:r>
+      <w:proofErr w:type="spellStart"/>
+      <w:r>
+        <w:rPr>
+          <w:sz w:val="24"/>
+          <w:szCs w:val="24"/>
+        </w:rPr>
+        <w:t>người</w:t>
+      </w:r>
+      <w:proofErr w:type="spellEnd"/>
+      <w:r>
+        <w:rPr>
+          <w:sz w:val="24"/>
+          <w:szCs w:val="24"/>
+        </w:rPr>
+        <w:t xml:space="preserve"> </w:t>
+      </w:r>
+      <w:proofErr w:type="spellStart"/>
+      <w:r>
+        <w:rPr>
+          <w:sz w:val="24"/>
+          <w:szCs w:val="24"/>
+        </w:rPr>
+        <w:t>dùng</w:t>
+      </w:r>
+      <w:proofErr w:type="spellEnd"/>
+      <w:r>
+        <w:rPr>
+          <w:sz w:val="24"/>
+          <w:szCs w:val="24"/>
+        </w:rPr>
+        <w:t xml:space="preserve"> </w:t>
+      </w:r>
+      <w:proofErr w:type="spellStart"/>
+      <w:r>
+        <w:rPr>
+          <w:sz w:val="24"/>
+          <w:szCs w:val="24"/>
+        </w:rPr>
+        <w:t>có</w:t>
+      </w:r>
+      <w:proofErr w:type="spellEnd"/>
+      <w:r>
+        <w:rPr>
+          <w:sz w:val="24"/>
+          <w:szCs w:val="24"/>
+        </w:rPr>
+        <w:t xml:space="preserve"> </w:t>
+      </w:r>
+      <w:proofErr w:type="spellStart"/>
+      <w:r>
+        <w:rPr>
+          <w:sz w:val="24"/>
+          <w:szCs w:val="24"/>
+        </w:rPr>
+        <w:t>thể</w:t>
+      </w:r>
+      <w:proofErr w:type="spellEnd"/>
+      <w:r>
+        <w:rPr>
+          <w:sz w:val="24"/>
+          <w:szCs w:val="24"/>
+        </w:rPr>
+        <w:t xml:space="preserve"> fill </w:t>
+      </w:r>
+      <w:proofErr w:type="spellStart"/>
+      <w:r>
+        <w:rPr>
+          <w:sz w:val="24"/>
+          <w:szCs w:val="24"/>
+        </w:rPr>
+        <w:t>các</w:t>
+      </w:r>
+      <w:proofErr w:type="spellEnd"/>
+      <w:r>
+        <w:rPr>
+          <w:sz w:val="24"/>
+          <w:szCs w:val="24"/>
+        </w:rPr>
+        <w:t xml:space="preserve"> </w:t>
+      </w:r>
+      <w:proofErr w:type="spellStart"/>
+      <w:r>
+        <w:rPr>
+          <w:sz w:val="24"/>
+          <w:szCs w:val="24"/>
+        </w:rPr>
+        <w:t>trường</w:t>
+      </w:r>
+      <w:proofErr w:type="spellEnd"/>
+      <w:r>
+        <w:rPr>
+          <w:sz w:val="24"/>
+          <w:szCs w:val="24"/>
+        </w:rPr>
+        <w:t xml:space="preserve"> </w:t>
+      </w:r>
+      <w:proofErr w:type="spellStart"/>
+      <w:r>
+        <w:rPr>
+          <w:sz w:val="24"/>
+          <w:szCs w:val="24"/>
+        </w:rPr>
+        <w:t>ảnh</w:t>
+      </w:r>
+      <w:proofErr w:type="spellEnd"/>
+      <w:r>
+        <w:rPr>
+          <w:sz w:val="24"/>
+          <w:szCs w:val="24"/>
+        </w:rPr>
+        <w:t xml:space="preserve"> </w:t>
+      </w:r>
+      <w:proofErr w:type="spellStart"/>
+      <w:r>
+        <w:rPr>
+          <w:sz w:val="24"/>
+          <w:szCs w:val="24"/>
+        </w:rPr>
+        <w:t>đại</w:t>
+      </w:r>
+      <w:proofErr w:type="spellEnd"/>
+      <w:r>
+        <w:rPr>
+          <w:sz w:val="24"/>
+          <w:szCs w:val="24"/>
+        </w:rPr>
+        <w:t xml:space="preserve"> </w:t>
+      </w:r>
+      <w:proofErr w:type="spellStart"/>
+      <w:r>
+        <w:rPr>
+          <w:sz w:val="24"/>
+          <w:szCs w:val="24"/>
+        </w:rPr>
+        <w:t>diện</w:t>
+      </w:r>
+      <w:proofErr w:type="spellEnd"/>
+      <w:r>
+        <w:rPr>
+          <w:sz w:val="24"/>
+          <w:szCs w:val="24"/>
+        </w:rPr>
+        <w:t xml:space="preserve">, </w:t>
+      </w:r>
+      <w:proofErr w:type="spellStart"/>
+      <w:r>
+        <w:rPr>
+          <w:sz w:val="24"/>
+          <w:szCs w:val="24"/>
+        </w:rPr>
+        <w:t>tên</w:t>
+      </w:r>
+      <w:proofErr w:type="spellEnd"/>
+      <w:r>
+        <w:rPr>
+          <w:sz w:val="24"/>
+          <w:szCs w:val="24"/>
+        </w:rPr>
+        <w:t xml:space="preserve">, </w:t>
+      </w:r>
+      <w:proofErr w:type="spellStart"/>
+      <w:r>
+        <w:rPr>
+          <w:sz w:val="24"/>
+          <w:szCs w:val="24"/>
+        </w:rPr>
+        <w:t>vị</w:t>
+      </w:r>
+      <w:proofErr w:type="spellEnd"/>
+      <w:r>
+        <w:rPr>
+          <w:sz w:val="24"/>
+          <w:szCs w:val="24"/>
+        </w:rPr>
+        <w:t xml:space="preserve"> </w:t>
+      </w:r>
+      <w:proofErr w:type="spellStart"/>
+      <w:r>
+        <w:rPr>
+          <w:sz w:val="24"/>
+          <w:szCs w:val="24"/>
+        </w:rPr>
+        <w:t>trí</w:t>
+      </w:r>
+      <w:proofErr w:type="spellEnd"/>
+      <w:r>
+        <w:rPr>
+          <w:sz w:val="24"/>
+          <w:szCs w:val="24"/>
+        </w:rPr>
+        <w:t xml:space="preserve">, email, phone, … </w:t>
+      </w:r>
+      <w:proofErr w:type="spellStart"/>
+      <w:r>
+        <w:rPr>
+          <w:sz w:val="24"/>
+          <w:szCs w:val="24"/>
+        </w:rPr>
+        <w:t>cho</w:t>
+      </w:r>
+      <w:proofErr w:type="spellEnd"/>
+      <w:r>
+        <w:rPr>
+          <w:sz w:val="24"/>
+          <w:szCs w:val="24"/>
+        </w:rPr>
+        <w:t xml:space="preserve"> </w:t>
+      </w:r>
+      <w:proofErr w:type="spellStart"/>
+      <w:r>
+        <w:rPr>
+          <w:sz w:val="24"/>
+          <w:szCs w:val="24"/>
+        </w:rPr>
+        <w:t>nhân</w:t>
+      </w:r>
+      <w:proofErr w:type="spellEnd"/>
+      <w:r>
+        <w:rPr>
+          <w:sz w:val="24"/>
+          <w:szCs w:val="24"/>
+        </w:rPr>
+        <w:t xml:space="preserve"> </w:t>
+      </w:r>
+      <w:proofErr w:type="spellStart"/>
+      <w:r>
+        <w:rPr>
+          <w:sz w:val="24"/>
+          <w:szCs w:val="24"/>
+        </w:rPr>
+        <w:t>viên</w:t>
+      </w:r>
+      <w:proofErr w:type="spellEnd"/>
+      <w:r>
+        <w:rPr>
+          <w:sz w:val="24"/>
+          <w:szCs w:val="24"/>
+        </w:rPr>
+        <w:t>.</w:t>
+      </w:r>
+    </w:p>
+    <w:p>
+      <w:pPr>
+        <w:pStyle w:val="ListParagraph"/>
+        <w:numPr>
+          <w:ilvl w:val="0"/>
+          <w:numId w:val="1"/>
+        </w:numPr>
+        <w:rPr>
+          <w:sz w:val="24"/>
+          <w:szCs w:val="24"/>
+        </w:rPr>
+      </w:pPr>
       <w:proofErr w:type="spellStart"/>
       <w:r>
         <w:rPr>
@@ -8329,31 +9761,13 @@
         </w:rPr>
         <w:t xml:space="preserve">́ </w:t>
       </w:r>
-      <w:proofErr w:type="spellStart"/>
-      <w:r>
-        <w:rPr>
-          <w:sz w:val="24"/>
-          <w:szCs w:val="24"/>
-        </w:rPr>
-        <w:t>nhân</w:t>
-      </w:r>
-      <w:proofErr w:type="spellEnd"/>
-      <w:r>
-        <w:rPr>
-          <w:sz w:val="24"/>
-          <w:szCs w:val="24"/>
-        </w:rPr>
-        <w:t xml:space="preserve"> </w:t>
-      </w:r>
-      <w:proofErr w:type="spellStart"/>
-      <w:r>
-        <w:rPr>
-          <w:sz w:val="24"/>
-          <w:szCs w:val="24"/>
-        </w:rPr>
-        <w:t>viên</w:t>
-      </w:r>
-      <w:proofErr w:type="spellEnd"/>
+      <w:r>
+        <w:rPr>
+          <w:sz w:val="24"/>
+          <w:szCs w:val="24"/>
+        </w:rPr>
+        <w:t>menu</w:t>
+      </w:r>
       <w:r>
         <w:rPr>
           <w:sz w:val="24"/>

</xml_diff>